<commit_message>
started making general data summary fig and the activity pattern using sites
</commit_message>
<xml_diff>
--- a/docs/BirdNET_flycatcher_proposal_Sunny_20251022.docx
+++ b/docs/BirdNET_flycatcher_proposal_Sunny_20251022.docx
@@ -1,6 +1,6 @@
 
 <file path=word/document.xml><?xml version="1.0" encoding="utf-8"?>
-<w:document xmlns:wpc="http://schemas.microsoft.com/office/word/2010/wordprocessingCanvas" xmlns:cx="http://schemas.microsoft.com/office/drawing/2014/chartex" xmlns:cx1="http://schemas.microsoft.com/office/drawing/2015/9/8/chartex" xmlns:cx2="http://schemas.microsoft.com/office/drawing/2015/10/21/chartex" xmlns:cx3="http://schemas.microsoft.com/office/drawing/2016/5/9/chartex" xmlns:cx4="http://schemas.microsoft.com/office/drawing/2016/5/10/chartex" xmlns:cx5="http://schemas.microsoft.com/office/drawing/2016/5/11/chartex" xmlns:cx6="http://schemas.microsoft.com/office/drawing/2016/5/12/chartex" xmlns:cx7="http://schemas.microsoft.com/office/drawing/2016/5/13/chartex" xmlns:cx8="http://schemas.microsoft.com/office/drawing/2016/5/14/chartex" xmlns:mc="http://schemas.openxmlformats.org/markup-compatibility/2006" xmlns:aink="http://schemas.microsoft.com/office/drawing/2016/ink" xmlns:am3d="http://schemas.microsoft.com/office/drawing/2017/model3d" xmlns:o="urn:schemas-microsoft-com:office:office" xmlns:oel="http://schemas.microsoft.com/office/2019/extlst" xmlns:r="http://schemas.openxmlformats.org/officeDocument/2006/relationships" xmlns:m="http://schemas.openxmlformats.org/officeDocument/2006/math" xmlns:v="urn:schemas-microsoft-com:vml" xmlns:wp14="http://schemas.microsoft.com/office/word/2010/wordprocessingDrawing" xmlns:wp="http://schemas.openxmlformats.org/drawingml/2006/wordprocessingDrawing" xmlns:w10="urn:schemas-microsoft-com:office:word" xmlns:w="http://schemas.openxmlformats.org/wordprocessingml/2006/main" xmlns:w14="http://schemas.microsoft.com/office/word/2010/wordml" xmlns:w15="http://schemas.microsoft.com/office/word/2012/wordml" xmlns:w16cex="http://schemas.microsoft.com/office/word/2018/wordml/cex" xmlns:w16cid="http://schemas.microsoft.com/office/word/2016/wordml/cid" xmlns:w16="http://schemas.microsoft.com/office/word/2018/wordml" xmlns:w16du="http://schemas.microsoft.com/office/word/2023/wordml/word16du" xmlns:w16sdtdh="http://schemas.microsoft.com/office/word/2020/wordml/sdtdatahash" xmlns:w16sdtfl="http://schemas.microsoft.com/office/word/2024/wordml/sdtformatlock" xmlns:w16se="http://schemas.microsoft.com/office/word/2015/wordml/symex" xmlns:wpg="http://schemas.microsoft.com/office/word/2010/wordprocessingGroup" xmlns:wpi="http://schemas.microsoft.com/office/word/2010/wordprocessingInk" xmlns:wne="http://schemas.microsoft.com/office/word/2006/wordml" xmlns:wps="http://schemas.microsoft.com/office/word/2010/wordprocessingShape" mc:Ignorable="w14 w15 w16se w16cid w16 w16cex w16sdtdh w16sdtfl w16du wp14">
+<w:document xmlns:wpc="http://schemas.microsoft.com/office/word/2010/wordprocessingCanvas" xmlns:cx="http://schemas.microsoft.com/office/drawing/2014/chartex" xmlns:cx1="http://schemas.microsoft.com/office/drawing/2015/9/8/chartex" xmlns:cx2="http://schemas.microsoft.com/office/drawing/2015/10/21/chartex" xmlns:cx3="http://schemas.microsoft.com/office/drawing/2016/5/9/chartex" xmlns:cx4="http://schemas.microsoft.com/office/drawing/2016/5/10/chartex" xmlns:cx5="http://schemas.microsoft.com/office/drawing/2016/5/11/chartex" xmlns:cx6="http://schemas.microsoft.com/office/drawing/2016/5/12/chartex" xmlns:cx7="http://schemas.microsoft.com/office/drawing/2016/5/13/chartex" xmlns:cx8="http://schemas.microsoft.com/office/drawing/2016/5/14/chartex" xmlns:mc="http://schemas.openxmlformats.org/markup-compatibility/2006" xmlns:aink="http://schemas.microsoft.com/office/drawing/2016/ink" xmlns:am3d="http://schemas.microsoft.com/office/drawing/2017/model3d" xmlns:o="urn:schemas-microsoft-com:office:office" xmlns:oel="http://schemas.microsoft.com/office/2019/extlst" xmlns:r="http://schemas.openxmlformats.org/officeDocument/2006/relationships" xmlns:m="http://schemas.openxmlformats.org/officeDocument/2006/math" xmlns:v="urn:schemas-microsoft-com:vml" xmlns:wp14="http://schemas.microsoft.com/office/word/2010/wordprocessingDrawing" xmlns:wp="http://schemas.openxmlformats.org/drawingml/2006/wordprocessingDrawing" xmlns:w10="urn:schemas-microsoft-com:office:word" xmlns:w="http://schemas.openxmlformats.org/wordprocessingml/2006/main" xmlns:w14="http://schemas.microsoft.com/office/word/2010/wordml" xmlns:w15="http://schemas.microsoft.com/office/word/2012/wordml" xmlns:w16cex="http://schemas.microsoft.com/office/word/2018/wordml/cex" xmlns:w16cid="http://schemas.microsoft.com/office/word/2016/wordml/cid" xmlns:w16="http://schemas.microsoft.com/office/word/2018/wordml" xmlns:w16sdtdh="http://schemas.microsoft.com/office/word/2020/wordml/sdtdatahash" xmlns:w16se="http://schemas.microsoft.com/office/word/2015/wordml/symex" xmlns:wpg="http://schemas.microsoft.com/office/word/2010/wordprocessingGroup" xmlns:wpi="http://schemas.microsoft.com/office/word/2010/wordprocessingInk" xmlns:wne="http://schemas.microsoft.com/office/word/2006/wordml" xmlns:wps="http://schemas.microsoft.com/office/word/2010/wordprocessingShape" mc:Ignorable="w14 w15 w16se w16cid w16 w16cex w16sdtdh wp14">
   <w:body>
     <w:p>
       <w:pPr>
@@ -212,15 +212,7 @@
         <w:t>This research will inform the effects of environmental factors on the dawn chorus start time of Olive-sided Flycatcher</w:t>
       </w:r>
       <w:r>
-        <w:t xml:space="preserve">, not only providing </w:t>
-      </w:r>
-      <w:proofErr w:type="gramStart"/>
-      <w:r>
-        <w:t>a baseline</w:t>
-      </w:r>
-      <w:proofErr w:type="gramEnd"/>
-      <w:r>
-        <w:t xml:space="preserve"> information for the species but also setting up </w:t>
+        <w:t xml:space="preserve">, not only providing a baseline information for the species but also setting up </w:t>
       </w:r>
       <w:r>
         <w:t xml:space="preserve">a standard framework for future dawn chorus studies. </w:t>
@@ -374,15 +366,7 @@
       </w:r>
       <w:proofErr w:type="spellEnd"/>
       <w:r>
-        <w:t xml:space="preserve">) in </w:t>
-      </w:r>
-      <w:proofErr w:type="gramStart"/>
-      <w:r>
-        <w:t>2020</w:t>
-      </w:r>
-      <w:proofErr w:type="gramEnd"/>
-      <w:r>
-        <w:t xml:space="preserve"> breeding season. A total of 41 </w:t>
+        <w:t xml:space="preserve">) in 2020 breeding season. A total of 41 </w:t>
       </w:r>
       <w:r>
         <w:t>recorders (</w:t>
@@ -411,15 +395,7 @@
         <w:t xml:space="preserve">. </w:t>
       </w:r>
       <w:r>
-        <w:t xml:space="preserve">Adjacent recorders were placed at least 2 km apart to </w:t>
-      </w:r>
-      <w:proofErr w:type="gramStart"/>
-      <w:r>
-        <w:t>ensue</w:t>
-      </w:r>
-      <w:proofErr w:type="gramEnd"/>
-      <w:r>
-        <w:t xml:space="preserve"> independent sampling. </w:t>
+        <w:t xml:space="preserve">Adjacent recorders were placed at least 2 km apart to ensue independent sampling. </w:t>
       </w:r>
       <w:r>
         <w:t xml:space="preserve">All </w:t>
@@ -517,7 +493,13 @@
         <w:rPr>
           <w:szCs w:val="24"/>
         </w:rPr>
-        <w:t>Audio processing</w:t>
+        <w:t xml:space="preserve">Audio </w:t>
+      </w:r>
+      <w:r>
+        <w:rPr>
+          <w:szCs w:val="24"/>
+        </w:rPr>
+        <w:t>data</w:t>
       </w:r>
     </w:p>
     <w:p>
@@ -533,13 +515,28 @@
         <w:t xml:space="preserve">, filter the detections by the developed threshold, based on previous publication. </w:t>
       </w:r>
     </w:p>
+    <w:p/>
+    <w:p>
+      <w:r>
+        <w:t>Each site with</w:t>
+      </w:r>
+      <w:r>
+        <w:t xml:space="preserve"> at least one</w:t>
+      </w:r>
+      <w:r>
+        <w:t xml:space="preserve"> detection of OSFL has varied days of OSFL presence, ranging from 1 to 54 days, mean days is 6.84 +- 10.89 days</w:t>
+      </w:r>
+      <w:r>
+        <w:t xml:space="preserve"> (Fig.)</w:t>
+      </w:r>
+      <w:r>
+        <w:t xml:space="preserve">. </w:t>
+      </w:r>
+    </w:p>
     <w:p>
       <w:pPr>
         <w:spacing w:line="276" w:lineRule="auto"/>
       </w:pPr>
-      <w:r>
-        <w:t xml:space="preserve"> </w:t>
-      </w:r>
     </w:p>
     <w:p>
       <w:pPr>
@@ -553,7 +550,13 @@
         <w:rPr>
           <w:szCs w:val="24"/>
         </w:rPr>
-        <w:t>Weather data</w:t>
+        <w:t xml:space="preserve">Weather </w:t>
+      </w:r>
+      <w:r>
+        <w:rPr>
+          <w:szCs w:val="24"/>
+        </w:rPr>
+        <w:t>and environmental covariates</w:t>
       </w:r>
     </w:p>
     <w:p>
@@ -581,13 +584,146 @@
           <w:b/>
           <w:i/>
         </w:rPr>
-        <w:t xml:space="preserve">Modelling </w:t>
+        <w:t>Modelling</w:t>
+      </w:r>
+      <w:r>
+        <w:rPr>
+          <w:rFonts w:eastAsiaTheme="majorEastAsia" w:cstheme="majorBidi"/>
+          <w:b/>
+          <w:i/>
+        </w:rPr>
+        <w:t xml:space="preserve"> for temporal pattern</w:t>
+      </w:r>
+      <w:r>
+        <w:rPr>
+          <w:rFonts w:eastAsiaTheme="majorEastAsia" w:cstheme="majorBidi"/>
+          <w:b/>
+          <w:i/>
+        </w:rPr>
+        <w:t xml:space="preserve"> </w:t>
       </w:r>
     </w:p>
     <w:p>
       <w:pPr>
         <w:spacing w:line="276" w:lineRule="auto"/>
       </w:pPr>
+      <w:r>
+        <w:t>Generalized additive model with polynomial</w:t>
+      </w:r>
+      <w:r>
+        <w:t xml:space="preserve"> terms. Try to see whether the temporal variation change due to the weather</w:t>
+      </w:r>
+      <w:r>
+        <w:t>.</w:t>
+      </w:r>
+    </w:p>
+    <w:p>
+      <w:r>
+        <w:t>Qualified ARU site - a</w:t>
+      </w:r>
+      <w:r>
+        <w:t>t least 2 consecutive days of detection”</w:t>
+      </w:r>
+      <w:r>
+        <w:t xml:space="preserve"> </w:t>
+      </w:r>
+      <w:r>
+        <w:t>as evidence of recurring presence during that perio</w:t>
+      </w:r>
+      <w:r>
+        <w:t xml:space="preserve">d. This filtering was done to only use sites with at least two </w:t>
+      </w:r>
+      <w:proofErr w:type="spellStart"/>
+      <w:r>
+        <w:t>consective</w:t>
+      </w:r>
+      <w:proofErr w:type="spellEnd"/>
+      <w:r>
+        <w:t xml:space="preserve"> days of detection OSFL. This results in 9, 10, and 13 sites in 2020, 2021, and 2022, respectively. All the modelling and exploratory were done using data from these sites in according years. </w:t>
+      </w:r>
+    </w:p>
+    <w:p>
+      <w:pPr>
+        <w:spacing w:line="276" w:lineRule="auto"/>
+      </w:pPr>
+    </w:p>
+    <w:p>
+      <w:pPr>
+        <w:spacing w:line="276" w:lineRule="auto"/>
+        <w:rPr>
+          <w:rFonts w:eastAsiaTheme="majorEastAsia" w:cstheme="majorBidi"/>
+          <w:b/>
+          <w:i/>
+        </w:rPr>
+      </w:pPr>
+      <w:r>
+        <w:rPr>
+          <w:rFonts w:eastAsiaTheme="majorEastAsia" w:cstheme="majorBidi"/>
+          <w:b/>
+          <w:i/>
+        </w:rPr>
+        <w:t>Modelling</w:t>
+      </w:r>
+      <w:r>
+        <w:rPr>
+          <w:rFonts w:eastAsiaTheme="majorEastAsia" w:cstheme="majorBidi"/>
+          <w:b/>
+          <w:i/>
+        </w:rPr>
+        <w:t xml:space="preserve"> for </w:t>
+      </w:r>
+      <w:r>
+        <w:rPr>
+          <w:rFonts w:eastAsiaTheme="majorEastAsia" w:cstheme="majorBidi"/>
+          <w:b/>
+          <w:i/>
+        </w:rPr>
+        <w:t>spatial</w:t>
+      </w:r>
+      <w:r>
+        <w:rPr>
+          <w:rFonts w:eastAsiaTheme="majorEastAsia" w:cstheme="majorBidi"/>
+          <w:b/>
+          <w:i/>
+        </w:rPr>
+        <w:t xml:space="preserve"> pattern</w:t>
+      </w:r>
+      <w:r>
+        <w:rPr>
+          <w:rFonts w:eastAsiaTheme="majorEastAsia" w:cstheme="majorBidi"/>
+          <w:b/>
+          <w:i/>
+        </w:rPr>
+        <w:t xml:space="preserve"> </w:t>
+      </w:r>
+    </w:p>
+    <w:p>
+      <w:pPr>
+        <w:spacing w:line="276" w:lineRule="auto"/>
+      </w:pPr>
+      <w:r>
+        <w:t>Occupancy modelling with LiDAR covariates. Try to identify whether the spatial variation change due to the environmental variation</w:t>
+      </w:r>
+      <w:r>
+        <w:t xml:space="preserve">. </w:t>
+      </w:r>
+    </w:p>
+    <w:p>
+      <w:pPr>
+        <w:spacing w:line="276" w:lineRule="auto"/>
+      </w:pPr>
+      <w:r>
+        <w:lastRenderedPageBreak/>
+        <w:t xml:space="preserve">Use data from all sites (no filtering out low detection data), but need to use the result from the temporal pattern to identify the breeding season (?), or use temporal covariate to account for the temporal </w:t>
+      </w:r>
+      <w:proofErr w:type="spellStart"/>
+      <w:r>
+        <w:t>variation.Use</w:t>
+      </w:r>
+      <w:proofErr w:type="spellEnd"/>
+      <w:r>
+        <w:t xml:space="preserve"> grouping to get the detection matrix. </w:t>
+      </w:r>
     </w:p>
     <w:p>
       <w:r>
@@ -667,6 +803,51 @@
         </w:drawing>
       </w:r>
     </w:p>
+    <w:p>
+      <w:pPr>
+        <w:rPr>
+          <w:rFonts w:eastAsiaTheme="majorEastAsia" w:cstheme="majorBidi"/>
+          <w:b/>
+          <w:i/>
+        </w:rPr>
+      </w:pPr>
+      <w:r>
+        <w:rPr>
+          <w:rFonts w:eastAsiaTheme="majorEastAsia" w:cstheme="majorBidi"/>
+          <w:b/>
+          <w:i/>
+        </w:rPr>
+        <w:br w:type="page"/>
+      </w:r>
+    </w:p>
+    <w:p>
+      <w:pPr>
+        <w:pStyle w:val="Heading1"/>
+      </w:pPr>
+      <w:r>
+        <w:lastRenderedPageBreak/>
+        <w:t>Results</w:t>
+      </w:r>
+    </w:p>
+    <w:p>
+      <w:pPr>
+        <w:pStyle w:val="Heading2"/>
+      </w:pPr>
+      <w:r>
+        <w:t xml:space="preserve">Temporal pattern </w:t>
+      </w:r>
+    </w:p>
+    <w:p/>
+    <w:p>
+      <w:pPr>
+        <w:pStyle w:val="Heading2"/>
+      </w:pPr>
+      <w:r>
+        <w:t>Spatial pattern</w:t>
+      </w:r>
+    </w:p>
+    <w:p/>
+    <w:p/>
     <w:sectPr>
       <w:pgSz w:w="12240" w:h="15840"/>
       <w:pgMar w:top="1440" w:right="1440" w:bottom="1440" w:left="1440" w:header="720" w:footer="720" w:gutter="0"/>
@@ -678,7 +859,7 @@
 </file>
 
 <file path=word/numbering.xml><?xml version="1.0" encoding="utf-8"?>
-<w:numbering xmlns:wpc="http://schemas.microsoft.com/office/word/2010/wordprocessingCanvas" xmlns:cx="http://schemas.microsoft.com/office/drawing/2014/chartex" xmlns:cx1="http://schemas.microsoft.com/office/drawing/2015/9/8/chartex" xmlns:cx2="http://schemas.microsoft.com/office/drawing/2015/10/21/chartex" xmlns:cx3="http://schemas.microsoft.com/office/drawing/2016/5/9/chartex" xmlns:cx4="http://schemas.microsoft.com/office/drawing/2016/5/10/chartex" xmlns:cx5="http://schemas.microsoft.com/office/drawing/2016/5/11/chartex" xmlns:cx6="http://schemas.microsoft.com/office/drawing/2016/5/12/chartex" xmlns:cx7="http://schemas.microsoft.com/office/drawing/2016/5/13/chartex" xmlns:cx8="http://schemas.microsoft.com/office/drawing/2016/5/14/chartex" xmlns:mc="http://schemas.openxmlformats.org/markup-compatibility/2006" xmlns:aink="http://schemas.microsoft.com/office/drawing/2016/ink" xmlns:am3d="http://schemas.microsoft.com/office/drawing/2017/model3d" xmlns:o="urn:schemas-microsoft-com:office:office" xmlns:oel="http://schemas.microsoft.com/office/2019/extlst" xmlns:r="http://schemas.openxmlformats.org/officeDocument/2006/relationships" xmlns:m="http://schemas.openxmlformats.org/officeDocument/2006/math" xmlns:v="urn:schemas-microsoft-com:vml" xmlns:wp14="http://schemas.microsoft.com/office/word/2010/wordprocessingDrawing" xmlns:wp="http://schemas.openxmlformats.org/drawingml/2006/wordprocessingDrawing" xmlns:w10="urn:schemas-microsoft-com:office:word" xmlns:w="http://schemas.openxmlformats.org/wordprocessingml/2006/main" xmlns:w14="http://schemas.microsoft.com/office/word/2010/wordml" xmlns:w15="http://schemas.microsoft.com/office/word/2012/wordml" xmlns:w16cex="http://schemas.microsoft.com/office/word/2018/wordml/cex" xmlns:w16cid="http://schemas.microsoft.com/office/word/2016/wordml/cid" xmlns:w16="http://schemas.microsoft.com/office/word/2018/wordml" xmlns:w16du="http://schemas.microsoft.com/office/word/2023/wordml/word16du" xmlns:w16sdtdh="http://schemas.microsoft.com/office/word/2020/wordml/sdtdatahash" xmlns:w16sdtfl="http://schemas.microsoft.com/office/word/2024/wordml/sdtformatlock" xmlns:w16se="http://schemas.microsoft.com/office/word/2015/wordml/symex" xmlns:wpg="http://schemas.microsoft.com/office/word/2010/wordprocessingGroup" xmlns:wpi="http://schemas.microsoft.com/office/word/2010/wordprocessingInk" xmlns:wne="http://schemas.microsoft.com/office/word/2006/wordml" xmlns:wps="http://schemas.microsoft.com/office/word/2010/wordprocessingShape" mc:Ignorable="w14 w15 w16se w16cid w16 w16cex w16sdtdh w16sdtfl w16du wp14">
+<w:numbering xmlns:wpc="http://schemas.microsoft.com/office/word/2010/wordprocessingCanvas" xmlns:cx="http://schemas.microsoft.com/office/drawing/2014/chartex" xmlns:cx1="http://schemas.microsoft.com/office/drawing/2015/9/8/chartex" xmlns:cx2="http://schemas.microsoft.com/office/drawing/2015/10/21/chartex" xmlns:cx3="http://schemas.microsoft.com/office/drawing/2016/5/9/chartex" xmlns:cx4="http://schemas.microsoft.com/office/drawing/2016/5/10/chartex" xmlns:cx5="http://schemas.microsoft.com/office/drawing/2016/5/11/chartex" xmlns:cx6="http://schemas.microsoft.com/office/drawing/2016/5/12/chartex" xmlns:cx7="http://schemas.microsoft.com/office/drawing/2016/5/13/chartex" xmlns:cx8="http://schemas.microsoft.com/office/drawing/2016/5/14/chartex" xmlns:mc="http://schemas.openxmlformats.org/markup-compatibility/2006" xmlns:aink="http://schemas.microsoft.com/office/drawing/2016/ink" xmlns:am3d="http://schemas.microsoft.com/office/drawing/2017/model3d" xmlns:o="urn:schemas-microsoft-com:office:office" xmlns:oel="http://schemas.microsoft.com/office/2019/extlst" xmlns:r="http://schemas.openxmlformats.org/officeDocument/2006/relationships" xmlns:m="http://schemas.openxmlformats.org/officeDocument/2006/math" xmlns:v="urn:schemas-microsoft-com:vml" xmlns:wp14="http://schemas.microsoft.com/office/word/2010/wordprocessingDrawing" xmlns:wp="http://schemas.openxmlformats.org/drawingml/2006/wordprocessingDrawing" xmlns:w10="urn:schemas-microsoft-com:office:word" xmlns:w="http://schemas.openxmlformats.org/wordprocessingml/2006/main" xmlns:w14="http://schemas.microsoft.com/office/word/2010/wordml" xmlns:w15="http://schemas.microsoft.com/office/word/2012/wordml" xmlns:w16cex="http://schemas.microsoft.com/office/word/2018/wordml/cex" xmlns:w16cid="http://schemas.microsoft.com/office/word/2016/wordml/cid" xmlns:w16="http://schemas.microsoft.com/office/word/2018/wordml" xmlns:w16sdtdh="http://schemas.microsoft.com/office/word/2020/wordml/sdtdatahash" xmlns:w16se="http://schemas.microsoft.com/office/word/2015/wordml/symex" xmlns:wpg="http://schemas.microsoft.com/office/word/2010/wordprocessingGroup" xmlns:wpi="http://schemas.microsoft.com/office/word/2010/wordprocessingInk" xmlns:wne="http://schemas.microsoft.com/office/word/2006/wordml" xmlns:wps="http://schemas.microsoft.com/office/word/2010/wordprocessingShape" mc:Ignorable="w14 w15 w16se w16cid w16 w16cex w16sdtdh wp14">
   <w:abstractNum w:abstractNumId="0" w15:restartNumberingAfterBreak="0">
     <w:nsid w:val="755217A3"/>
     <w:multiLevelType w:val="multilevel"/>
@@ -799,7 +980,7 @@
 </file>
 
 <file path=word/styles.xml><?xml version="1.0" encoding="utf-8"?>
-<w:styles xmlns:mc="http://schemas.openxmlformats.org/markup-compatibility/2006" xmlns:r="http://schemas.openxmlformats.org/officeDocument/2006/relationships" xmlns:w="http://schemas.openxmlformats.org/wordprocessingml/2006/main" xmlns:w14="http://schemas.microsoft.com/office/word/2010/wordml" xmlns:w15="http://schemas.microsoft.com/office/word/2012/wordml" xmlns:w16cex="http://schemas.microsoft.com/office/word/2018/wordml/cex" xmlns:w16cid="http://schemas.microsoft.com/office/word/2016/wordml/cid" xmlns:w16="http://schemas.microsoft.com/office/word/2018/wordml" xmlns:w16du="http://schemas.microsoft.com/office/word/2023/wordml/word16du" xmlns:w16sdtdh="http://schemas.microsoft.com/office/word/2020/wordml/sdtdatahash" xmlns:w16sdtfl="http://schemas.microsoft.com/office/word/2024/wordml/sdtformatlock" xmlns:w16se="http://schemas.microsoft.com/office/word/2015/wordml/symex" mc:Ignorable="w14 w15 w16se w16cid w16 w16cex w16sdtdh w16sdtfl w16du">
+<w:styles xmlns:mc="http://schemas.openxmlformats.org/markup-compatibility/2006" xmlns:r="http://schemas.openxmlformats.org/officeDocument/2006/relationships" xmlns:w="http://schemas.openxmlformats.org/wordprocessingml/2006/main" xmlns:w14="http://schemas.microsoft.com/office/word/2010/wordml" xmlns:w15="http://schemas.microsoft.com/office/word/2012/wordml" xmlns:w16cex="http://schemas.microsoft.com/office/word/2018/wordml/cex" xmlns:w16cid="http://schemas.microsoft.com/office/word/2016/wordml/cid" xmlns:w16="http://schemas.microsoft.com/office/word/2018/wordml" xmlns:w16sdtdh="http://schemas.microsoft.com/office/word/2020/wordml/sdtdatahash" xmlns:w16se="http://schemas.microsoft.com/office/word/2015/wordml/symex" mc:Ignorable="w14 w15 w16se w16cid w16 w16cex w16sdtdh">
   <w:docDefaults>
     <w:rPrDefault>
       <w:rPr>
@@ -1303,7 +1484,6 @@
   <w:style w:type="character" w:default="1" w:styleId="DefaultParagraphFont">
     <w:name w:val="Default Paragraph Font"/>
     <w:uiPriority w:val="1"/>
-    <w:semiHidden/>
     <w:unhideWhenUsed/>
   </w:style>
   <w:style w:type="table" w:default="1" w:styleId="TableNormal">

</xml_diff>